<commit_message>
SDD- Aggiunta paragrafi 1.1 e 2
</commit_message>
<xml_diff>
--- a/Documentazione/SDD.docx
+++ b/Documentazione/SDD.docx
@@ -3653,8 +3653,69 @@
         <w:pStyle w:val="Gpstesto"/>
       </w:pPr>
       <w:r>
-        <w:t>--------------------------</w:t>
-      </w:r>
+        <w:t>Come meglio illustrato nel paragrafo 1.1 del documento “RAD”</w:t>
+      </w:r>
+      <w:r>
+        <w:t>, l</w:t>
+      </w:r>
+      <w:r>
+        <w:t xml:space="preserve">a realizzazione di </w:t>
+      </w:r>
+      <w:proofErr w:type="spellStart"/>
+      <w:r>
+        <w:t>EasyPass</w:t>
+      </w:r>
+      <w:proofErr w:type="spellEnd"/>
+      <w:r>
+        <w:t xml:space="preserve"> ha come obiettivo quello di essere </w:t>
+      </w:r>
+      <w:r>
+        <w:t xml:space="preserve">di supporto </w:t>
+      </w:r>
+      <w:r>
+        <w:t xml:space="preserve">ai </w:t>
+      </w:r>
+      <w:r>
+        <w:t>D</w:t>
+      </w:r>
+      <w:r>
+        <w:t xml:space="preserve">ocenti nel compiere le loro operazioni di controllo sugli </w:t>
+      </w:r>
+      <w:r>
+        <w:t>S</w:t>
+      </w:r>
+      <w:r>
+        <w:t xml:space="preserve">tudenti. </w:t>
+      </w:r>
+      <w:r>
+        <w:t>In particolare</w:t>
+      </w:r>
+      <w:r>
+        <w:t>, con questo progetto, la validazione de</w:t>
+      </w:r>
+      <w:r>
+        <w:t xml:space="preserve">i Green Pass degli </w:t>
+      </w:r>
+      <w:r>
+        <w:t>S</w:t>
+      </w:r>
+      <w:r>
+        <w:t>tudenti</w:t>
+      </w:r>
+      <w:r>
+        <w:t xml:space="preserve"> risulterà più </w:t>
+      </w:r>
+      <w:r>
+        <w:t>rapida, efficiente e sicura.</w:t>
+      </w:r>
+      <w:r>
+        <w:t xml:space="preserve"> </w:t>
+      </w:r>
+    </w:p>
+    <w:p>
+      <w:pPr>
+        <w:pStyle w:val="Gpstesto"/>
+      </w:pPr>
     </w:p>
     <w:p>
       <w:pPr>
@@ -4246,7 +4307,6 @@
           <w:color w:val="3E762A" w:themeColor="accent1" w:themeShade="BF"/>
           <w:szCs w:val="24"/>
         </w:rPr>
-        <w:lastRenderedPageBreak/>
         <w:t>Tolleranza agli errori</w:t>
       </w:r>
     </w:p>
@@ -4713,6 +4773,7 @@
           <w:bCs/>
           <w:color w:val="3E762A" w:themeColor="accent1" w:themeShade="BF"/>
         </w:rPr>
+        <w:lastRenderedPageBreak/>
         <w:t>Usabilità</w:t>
       </w:r>
     </w:p>
@@ -4760,7 +4821,6 @@
         <w:rPr>
           <w:color w:val="3E762A" w:themeColor="accent1" w:themeShade="BF"/>
         </w:rPr>
-        <w:lastRenderedPageBreak/>
         <w:t>Design Trade-off</w:t>
       </w:r>
     </w:p>
@@ -5107,7 +5167,6 @@
           <w:bCs/>
           <w:color w:val="3E762A" w:themeColor="accent1" w:themeShade="BF"/>
         </w:rPr>
-        <w:lastRenderedPageBreak/>
         <w:t>Sessione</w:t>
       </w:r>
       <w:r>
@@ -5399,25 +5458,21 @@
           <w:bCs/>
           <w:color w:val="3E762A" w:themeColor="accent1" w:themeShade="BF"/>
         </w:rPr>
-        <w:t>MySQL</w:t>
+        <w:t>MVC</w:t>
       </w:r>
       <w:r>
         <w:t>:</w:t>
       </w:r>
       <w:r>
-        <w:t xml:space="preserve"> </w:t>
-      </w:r>
-      <w:r>
-        <w:t>è un RDBMS basato sul linguaggio SQL, composto da un clien</w:t>
-      </w:r>
-      <w:r>
-        <w:t>t a riga di comando e un server</w:t>
-      </w:r>
-      <w:r>
-        <w:rPr>
-          <w:szCs w:val="24"/>
-        </w:rPr>
-        <w:t>;</w:t>
+        <w:t xml:space="preserve"> Model </w:t>
+      </w:r>
+      <w:proofErr w:type="spellStart"/>
+      <w:r>
+        <w:t>View</w:t>
+      </w:r>
+      <w:proofErr w:type="spellEnd"/>
+      <w:r>
+        <w:t xml:space="preserve"> Controller, ovvero un pattern architetturale utilizzato per costruire una Web Application.</w:t>
       </w:r>
     </w:p>
     <w:p>
@@ -5435,21 +5490,28 @@
           <w:bCs/>
           <w:color w:val="3E762A" w:themeColor="accent1" w:themeShade="BF"/>
         </w:rPr>
-        <w:t>MVC</w:t>
+        <w:t>ACL</w:t>
       </w:r>
       <w:r>
         <w:t>:</w:t>
       </w:r>
       <w:r>
-        <w:t xml:space="preserve"> Model </w:t>
-      </w:r>
-      <w:proofErr w:type="spellStart"/>
-      <w:r>
-        <w:t>View</w:t>
-      </w:r>
-      <w:proofErr w:type="spellEnd"/>
-      <w:r>
-        <w:t xml:space="preserve"> Controller, ovvero un pattern architetturale utilizzato per costruire una Web Application.</w:t>
+        <w:t xml:space="preserve"> </w:t>
+      </w:r>
+      <w:r>
+        <w:t xml:space="preserve">Access Control List, cioè una </w:t>
+      </w:r>
+      <w:r>
+        <w:t>matrice</w:t>
+      </w:r>
+      <w:r>
+        <w:t xml:space="preserve"> </w:t>
+      </w:r>
+      <w:r>
+        <w:t>in cui sono specificate le politiche di accesso alle informazioni del Sistema.</w:t>
+      </w:r>
+      <w:r>
+        <w:t xml:space="preserve"> </w:t>
       </w:r>
     </w:p>
     <w:p>
@@ -5467,58 +5529,10 @@
           <w:bCs/>
           <w:color w:val="3E762A" w:themeColor="accent1" w:themeShade="BF"/>
         </w:rPr>
-        <w:t>ACL</w:t>
-      </w:r>
-      <w:r>
-        <w:t>:</w:t>
-      </w:r>
-      <w:r>
-        <w:t xml:space="preserve"> </w:t>
-      </w:r>
-      <w:r>
-        <w:t xml:space="preserve">Access Control List, cioè una </w:t>
-      </w:r>
-      <w:r>
-        <w:t>matrice</w:t>
-      </w:r>
-      <w:r>
-        <w:t xml:space="preserve"> </w:t>
-      </w:r>
-      <w:r>
-        <w:t>in cui sono specificate le politiche di accesso alle informazioni del Sistema.</w:t>
-      </w:r>
-      <w:r>
-        <w:t xml:space="preserve"> </w:t>
-      </w:r>
-    </w:p>
-    <w:p>
-      <w:pPr>
-        <w:pStyle w:val="Gpstesto"/>
-        <w:numPr>
-          <w:ilvl w:val="0"/>
-          <w:numId w:val="8"/>
-        </w:numPr>
-        <w:ind w:left="1134"/>
-      </w:pPr>
-      <w:r>
-        <w:rPr>
-          <w:b/>
-          <w:bCs/>
-          <w:color w:val="3E762A" w:themeColor="accent1" w:themeShade="BF"/>
-        </w:rPr>
         <w:t>CRUD</w:t>
       </w:r>
       <w:r>
-        <w:t xml:space="preserve">: </w:t>
-      </w:r>
-      <w:r>
-        <w:t>Create, Read, Update e Delete.</w:t>
-      </w:r>
-      <w:r>
-        <w:t xml:space="preserve"> </w:t>
-      </w:r>
-      <w:r>
-        <w:t>Queste quattro parole fanno riferimento alle quattro principali operazioni che si svolgono su un database relazionale, ovvero la creazione di tabelle, dati e relazioni (create), la loro lettura (</w:t>
+        <w:t>: Create, Read, Update e Delete. Queste quattro parole fanno riferimento alle quattro principali operazioni che si svolgono su un database relazionale, ovvero la creazione di tabelle, dati e relazioni (create), la loro lettura (</w:t>
       </w:r>
       <w:proofErr w:type="spellStart"/>
       <w:r>
@@ -5651,7 +5665,13 @@
         <w:t xml:space="preserve"> </w:t>
       </w:r>
       <w:r>
-        <w:t>le slide fornite dal docente del corso di Ingegneria del Software</w:t>
+        <w:t xml:space="preserve">le slide fornite dal </w:t>
+      </w:r>
+      <w:r>
+        <w:t>D</w:t>
+      </w:r>
+      <w:r>
+        <w:t>ocente del corso di Ingegneria del Software</w:t>
       </w:r>
       <w:r>
         <w:t xml:space="preserve">, </w:t>
@@ -5823,13 +5843,22 @@
         <w:pStyle w:val="Gpstesto"/>
       </w:pPr>
       <w:r>
-        <w:t>---------------------</w:t>
-      </w:r>
-    </w:p>
-    <w:p>
-      <w:pPr>
-        <w:pStyle w:val="Gpstesto"/>
-      </w:pPr>
+        <w:t xml:space="preserve">Il Sistema che si vuole realizzare è il soggetto di un progetto </w:t>
+      </w:r>
+      <w:proofErr w:type="spellStart"/>
+      <w:r>
+        <w:t>Greenfield</w:t>
+      </w:r>
+      <w:proofErr w:type="spellEnd"/>
+      <w:r>
+        <w:t xml:space="preserve">, </w:t>
+      </w:r>
+      <w:r>
+        <w:t xml:space="preserve">sviluppato </w:t>
+      </w:r>
+      <w:r>
+        <w:t>a partire da una situazione reale non informatizzata. Pertanto, non è possibile descrivere l’architettura del meccanismo correntemente utilizzato.</w:t>
+      </w:r>
     </w:p>
     <w:p>
       <w:pPr>
@@ -5874,7 +5903,13 @@
         <w:t xml:space="preserve">Il Sistema proposto è una Web Application che vuole facilitare, velocizzare e rendere più sicuro il controllo dei Green Pass </w:t>
       </w:r>
       <w:r>
-        <w:t>degli studenti, effettuato dai D</w:t>
+        <w:t xml:space="preserve">degli </w:t>
+      </w:r>
+      <w:r>
+        <w:t>S</w:t>
+      </w:r>
+      <w:r>
+        <w:t>tudenti, effettuato dai D</w:t>
       </w:r>
       <w:r>
         <w:t xml:space="preserve">ocenti in aula. Poiché l’usabilità è uno degli obiettivi principali del Sistema, è d’obbligo fornire una facile interazione con il Sistema. Pertanto, la scelta dell’architettura è ricaduta sul modello MVC, solitamente selezionato per la realizzazione di sistemi interattivi. </w:t>
@@ -11238,7 +11273,13 @@
         <w:t>Login</w:t>
       </w:r>
       <w:r>
-        <w:t>: operazione di autenticazione di un docente o di un Direttore di Dipartimento mediante l’uso di credenziali personali.</w:t>
+        <w:t xml:space="preserve">: operazione di autenticazione di un </w:t>
+      </w:r>
+      <w:r>
+        <w:t>D</w:t>
+      </w:r>
+      <w:r>
+        <w:t>ocente o di un Direttore di Dipartimento mediante l’uso di credenziali personali.</w:t>
       </w:r>
     </w:p>
     <w:p>
@@ -11391,44 +11432,58 @@
         </w:numPr>
         <w:ind w:left="426"/>
       </w:pPr>
+      <w:proofErr w:type="spellStart"/>
       <w:r>
         <w:rPr>
           <w:b/>
           <w:bCs/>
           <w:color w:val="3E762A" w:themeColor="accent1" w:themeShade="BF"/>
         </w:rPr>
-        <w:t>Responsive</w:t>
-      </w:r>
+        <w:t>Greenfield</w:t>
+      </w:r>
+      <w:proofErr w:type="spellEnd"/>
       <w:r>
         <w:t>:</w:t>
       </w:r>
       <w:r>
-        <w:t xml:space="preserve"> t</w:t>
-      </w:r>
-      <w:r>
-        <w:t>ecnica di web design per la realizzazione di siti in grado di adattarsi graficamente</w:t>
-      </w:r>
-      <w:r>
         <w:t xml:space="preserve"> </w:t>
       </w:r>
       <w:r>
-        <w:t>in</w:t>
-      </w:r>
-      <w:r>
-        <w:t xml:space="preserve"> </w:t>
-      </w:r>
-      <w:r>
-        <w:t>modo automatico al dispositivo coi quali vengono visualizzati, riducendo al minimo la necessità</w:t>
-      </w:r>
-      <w:r>
-        <w:t xml:space="preserve"> </w:t>
-      </w:r>
-      <w:r>
-        <w:t>dell’utente di ridimensionare e scorrere i contenuti</w:t>
+        <w:t>aggettivo di un progetto che indica la realizzazione dello stesso a partire solamente dall’idea, senza l’utilizzo di componenti già implementate da altri e disponibili online come risorse pubbliche.</w:t>
+      </w:r>
+    </w:p>
+    <w:p>
+      <w:pPr>
+        <w:pStyle w:val="Gpstesto"/>
+        <w:numPr>
+          <w:ilvl w:val="0"/>
+          <w:numId w:val="10"/>
+        </w:numPr>
+        <w:ind w:left="426"/>
+      </w:pPr>
+      <w:r>
+        <w:rPr>
+          <w:b/>
+          <w:bCs/>
+          <w:color w:val="3E762A" w:themeColor="accent1" w:themeShade="BF"/>
+        </w:rPr>
+        <w:t>MySQL</w:t>
+      </w:r>
+      <w:r>
+        <w:t>:</w:t>
+      </w:r>
+      <w:r>
+        <w:t xml:space="preserve"> è un RDBMS basato sul linguaggio SQL, composto da un client a riga di comando e un server</w:t>
       </w:r>
       <w:r>
         <w:t>.</w:t>
       </w:r>
+    </w:p>
+    <w:p>
+      <w:pPr>
+        <w:pStyle w:val="Gpstesto"/>
+        <w:ind w:left="426"/>
+      </w:pPr>
     </w:p>
     <w:sectPr>
       <w:headerReference w:type="default" r:id="rId14"/>
@@ -15626,6 +15681,7 @@
     <w:lsdException w:name="HTML Sample" w:semiHidden="1" w:unhideWhenUsed="1"/>
     <w:lsdException w:name="HTML Typewriter" w:semiHidden="1" w:unhideWhenUsed="1"/>
     <w:lsdException w:name="HTML Variable" w:semiHidden="1" w:unhideWhenUsed="1"/>
+    <w:lsdException w:name="Normal Table" w:semiHidden="1" w:unhideWhenUsed="1"/>
     <w:lsdException w:name="annotation subject" w:semiHidden="1" w:unhideWhenUsed="1"/>
     <w:lsdException w:name="No List" w:semiHidden="1" w:unhideWhenUsed="1"/>
     <w:lsdException w:name="Outline List 1" w:semiHidden="1" w:unhideWhenUsed="1"/>
@@ -15668,8 +15724,11 @@
     <w:lsdException w:name="Table Contemporary" w:semiHidden="1" w:unhideWhenUsed="1"/>
     <w:lsdException w:name="Table Elegant" w:semiHidden="1" w:unhideWhenUsed="1"/>
     <w:lsdException w:name="Table Professional" w:semiHidden="1" w:unhideWhenUsed="1"/>
+    <w:lsdException w:name="Table Subtle 1" w:semiHidden="1" w:unhideWhenUsed="1"/>
     <w:lsdException w:name="Table Subtle 2" w:semiHidden="1" w:unhideWhenUsed="1"/>
     <w:lsdException w:name="Table Web 1" w:semiHidden="1" w:unhideWhenUsed="1"/>
+    <w:lsdException w:name="Table Web 2" w:semiHidden="1" w:unhideWhenUsed="1"/>
+    <w:lsdException w:name="Table Web 3" w:semiHidden="1" w:unhideWhenUsed="1"/>
     <w:lsdException w:name="Balloon Text" w:semiHidden="1" w:unhideWhenUsed="1"/>
     <w:lsdException w:name="Table Grid" w:uiPriority="59"/>
     <w:lsdException w:name="Table Theme" w:semiHidden="1" w:unhideWhenUsed="1"/>

</xml_diff>

<commit_message>
Rimozione da SDD di Esito e Studente
</commit_message>
<xml_diff>
--- a/Documentazione/SDD.docx
+++ b/Documentazione/SDD.docx
@@ -2992,6 +2992,181 @@
           </w:p>
         </w:tc>
       </w:tr>
+      <w:tr>
+        <w:trPr>
+          <w:cnfStyle w:val="000000100000" w:firstRow="0" w:lastRow="0" w:firstColumn="0" w:lastColumn="0" w:oddVBand="0" w:evenVBand="0" w:oddHBand="1" w:evenHBand="0" w:firstRowFirstColumn="0" w:firstRowLastColumn="0" w:lastRowFirstColumn="0" w:lastRowLastColumn="0"/>
+          <w:trHeight w:val="1534"/>
+        </w:trPr>
+        <w:tc>
+          <w:tcPr>
+            <w:tcW w:w="2365" w:type="dxa"/>
+            <w:vAlign w:val="center"/>
+          </w:tcPr>
+          <w:p>
+            <w:pPr>
+              <w:widowControl w:val="0"/>
+              <w:spacing w:line="276" w:lineRule="auto"/>
+              <w:jc w:val="center"/>
+              <w:rPr>
+                <w:rFonts w:ascii="Century Gothic" w:eastAsia="Droid Sans" w:hAnsi="Century Gothic" w:cs="Droid Sans"/>
+                <w:sz w:val="20"/>
+                <w:szCs w:val="20"/>
+              </w:rPr>
+            </w:pPr>
+            <w:r>
+              <w:rPr>
+                <w:rFonts w:ascii="Century Gothic" w:eastAsia="Droid Sans" w:hAnsi="Century Gothic" w:cs="Droid Sans"/>
+                <w:sz w:val="20"/>
+                <w:szCs w:val="20"/>
+              </w:rPr>
+              <w:lastRenderedPageBreak/>
+              <w:t>30/11/2021</w:t>
+            </w:r>
+          </w:p>
+        </w:tc>
+        <w:tc>
+          <w:tcPr>
+            <w:tcW w:w="1458" w:type="dxa"/>
+            <w:vAlign w:val="center"/>
+          </w:tcPr>
+          <w:p>
+            <w:pPr>
+              <w:widowControl w:val="0"/>
+              <w:spacing w:line="276" w:lineRule="auto"/>
+              <w:jc w:val="center"/>
+              <w:rPr>
+                <w:rFonts w:ascii="Century Gothic" w:eastAsia="Droid Sans" w:hAnsi="Century Gothic" w:cs="Droid Sans"/>
+                <w:sz w:val="20"/>
+                <w:szCs w:val="20"/>
+              </w:rPr>
+            </w:pPr>
+            <w:r>
+              <w:rPr>
+                <w:rFonts w:ascii="Century Gothic" w:eastAsia="Droid Sans" w:hAnsi="Century Gothic" w:cs="Droid Sans"/>
+                <w:sz w:val="20"/>
+                <w:szCs w:val="20"/>
+              </w:rPr>
+              <w:t>1.1</w:t>
+            </w:r>
+          </w:p>
+        </w:tc>
+        <w:tc>
+          <w:tcPr>
+            <w:tcW w:w="3270" w:type="dxa"/>
+            <w:vAlign w:val="center"/>
+          </w:tcPr>
+          <w:p>
+            <w:pPr>
+              <w:widowControl w:val="0"/>
+              <w:spacing w:line="276" w:lineRule="auto"/>
+              <w:jc w:val="center"/>
+              <w:rPr>
+                <w:rFonts w:ascii="Century Gothic" w:eastAsia="Droid Sans" w:hAnsi="Century Gothic" w:cs="Droid Sans"/>
+                <w:sz w:val="20"/>
+                <w:szCs w:val="20"/>
+              </w:rPr>
+            </w:pPr>
+            <w:r>
+              <w:rPr>
+                <w:rFonts w:ascii="Century Gothic" w:eastAsia="Droid Sans" w:hAnsi="Century Gothic" w:cs="Droid Sans"/>
+                <w:sz w:val="20"/>
+                <w:szCs w:val="20"/>
+              </w:rPr>
+              <w:t>Eliminazione delle componenti “Green Pass” e “Studente”</w:t>
+            </w:r>
+          </w:p>
+        </w:tc>
+        <w:tc>
+          <w:tcPr>
+            <w:tcW w:w="2541" w:type="dxa"/>
+            <w:vAlign w:val="center"/>
+          </w:tcPr>
+          <w:p>
+            <w:pPr>
+              <w:tabs>
+                <w:tab w:val="left" w:pos="1910"/>
+              </w:tabs>
+              <w:spacing w:line="276" w:lineRule="auto"/>
+              <w:rPr>
+                <w:rFonts w:ascii="Century Gothic" w:hAnsi="Century Gothic" w:cs="Arial"/>
+                <w:sz w:val="20"/>
+                <w:szCs w:val="20"/>
+              </w:rPr>
+            </w:pPr>
+            <w:r>
+              <w:rPr>
+                <w:rFonts w:ascii="Century Gothic" w:hAnsi="Century Gothic" w:cs="Arial"/>
+                <w:sz w:val="20"/>
+                <w:szCs w:val="20"/>
+              </w:rPr>
+              <w:t>Alberto Montefusco</w:t>
+            </w:r>
+          </w:p>
+          <w:p>
+            <w:pPr>
+              <w:tabs>
+                <w:tab w:val="left" w:pos="1910"/>
+              </w:tabs>
+              <w:spacing w:line="276" w:lineRule="auto"/>
+              <w:rPr>
+                <w:rFonts w:ascii="Century Gothic" w:hAnsi="Century Gothic" w:cs="Arial"/>
+                <w:sz w:val="20"/>
+                <w:szCs w:val="20"/>
+              </w:rPr>
+            </w:pPr>
+            <w:r>
+              <w:rPr>
+                <w:rFonts w:ascii="Century Gothic" w:hAnsi="Century Gothic" w:cs="Arial"/>
+                <w:sz w:val="20"/>
+                <w:szCs w:val="20"/>
+              </w:rPr>
+              <w:t>Gennaro Spina</w:t>
+            </w:r>
+          </w:p>
+          <w:p>
+            <w:pPr>
+              <w:tabs>
+                <w:tab w:val="left" w:pos="1910"/>
+              </w:tabs>
+              <w:spacing w:line="276" w:lineRule="auto"/>
+              <w:rPr>
+                <w:rFonts w:ascii="Century Gothic" w:hAnsi="Century Gothic" w:cs="Arial"/>
+                <w:sz w:val="20"/>
+                <w:szCs w:val="20"/>
+              </w:rPr>
+            </w:pPr>
+            <w:r>
+              <w:rPr>
+                <w:rFonts w:ascii="Century Gothic" w:hAnsi="Century Gothic" w:cs="Arial"/>
+                <w:sz w:val="20"/>
+                <w:szCs w:val="20"/>
+              </w:rPr>
+              <w:t>Viviana Rinaldi</w:t>
+            </w:r>
+          </w:p>
+          <w:p>
+            <w:pPr>
+              <w:tabs>
+                <w:tab w:val="left" w:pos="1910"/>
+              </w:tabs>
+              <w:spacing w:line="276" w:lineRule="auto"/>
+              <w:rPr>
+                <w:rFonts w:ascii="Century Gothic" w:hAnsi="Century Gothic" w:cs="Arial"/>
+                <w:sz w:val="20"/>
+                <w:szCs w:val="20"/>
+              </w:rPr>
+            </w:pPr>
+            <w:r>
+              <w:rPr>
+                <w:rFonts w:ascii="Century Gothic" w:hAnsi="Century Gothic" w:cs="Arial"/>
+                <w:sz w:val="20"/>
+                <w:szCs w:val="20"/>
+              </w:rPr>
+              <w:t>Martina Mulino</w:t>
+            </w:r>
+          </w:p>
+        </w:tc>
+      </w:tr>
     </w:tbl>
     <w:p>
       <w:pPr>
@@ -3007,7 +3182,6 @@
         <w:rPr>
           <w:rFonts w:eastAsia="Droid Sans"/>
         </w:rPr>
-        <w:lastRenderedPageBreak/>
         <w:t>Responsabilità</w:t>
       </w:r>
       <w:r>
@@ -3653,7 +3827,6 @@
           <w:sz w:val="40"/>
           <w:szCs w:val="40"/>
         </w:rPr>
-        <w:lastRenderedPageBreak/>
         <w:t>Introduzione</w:t>
       </w:r>
     </w:p>
@@ -3738,7 +3911,13 @@
         <w:rPr>
           <w:color w:val="3E762A" w:themeColor="accent1" w:themeShade="BF"/>
         </w:rPr>
-        <w:t>Design Goals</w:t>
+        <w:t xml:space="preserve">Obiettivi di </w:t>
+      </w:r>
+      <w:r>
+        <w:rPr>
+          <w:color w:val="3E762A" w:themeColor="accent1" w:themeShade="BF"/>
+        </w:rPr>
+        <w:t xml:space="preserve">Design </w:t>
       </w:r>
     </w:p>
     <w:p>
@@ -3784,7 +3963,7 @@
           <w:bCs/>
           <w:szCs w:val="24"/>
         </w:rPr>
-        <w:t>Performance</w:t>
+        <w:t>Criteri di performance</w:t>
       </w:r>
     </w:p>
     <w:p>
@@ -3982,7 +4161,23 @@
           <w:sz w:val="24"/>
           <w:szCs w:val="24"/>
         </w:rPr>
-        <w:t>a quantità di memoria occupata dal sistema dipende da quella necessaria al mantenimento del database</w:t>
+        <w:t xml:space="preserve">a quantità di memoria occupata dal </w:t>
+      </w:r>
+      <w:r>
+        <w:rPr>
+          <w:rFonts w:ascii="Garamond" w:hAnsi="Garamond"/>
+          <w:sz w:val="24"/>
+          <w:szCs w:val="24"/>
+        </w:rPr>
+        <w:t>S</w:t>
+      </w:r>
+      <w:r>
+        <w:rPr>
+          <w:rFonts w:ascii="Garamond" w:hAnsi="Garamond"/>
+          <w:sz w:val="24"/>
+          <w:szCs w:val="24"/>
+        </w:rPr>
+        <w:t>istema dipende da quella necessaria al mantenimento del database</w:t>
       </w:r>
       <w:r>
         <w:rPr>
@@ -4017,14 +4212,22 @@
           <w:szCs w:val="24"/>
         </w:rPr>
       </w:pPr>
-      <w:proofErr w:type="spellStart"/>
       <w:r>
         <w:rPr>
           <w:b/>
           <w:bCs/>
           <w:szCs w:val="24"/>
         </w:rPr>
-        <w:t>Dependability</w:t>
+        <w:t xml:space="preserve">Criteri di </w:t>
+      </w:r>
+      <w:proofErr w:type="spellStart"/>
+      <w:r>
+        <w:rPr>
+          <w:b/>
+          <w:bCs/>
+          <w:szCs w:val="24"/>
+        </w:rPr>
+        <w:t>dependability</w:t>
       </w:r>
       <w:proofErr w:type="spellEnd"/>
     </w:p>
@@ -4116,6 +4319,7 @@
           <w:color w:val="3E762A" w:themeColor="accent1" w:themeShade="BF"/>
           <w:szCs w:val="24"/>
         </w:rPr>
+        <w:lastRenderedPageBreak/>
         <w:t>Affidabilità</w:t>
       </w:r>
     </w:p>
@@ -4216,7 +4420,6 @@
           <w:color w:val="3E762A" w:themeColor="accent1" w:themeShade="BF"/>
           <w:szCs w:val="24"/>
         </w:rPr>
-        <w:lastRenderedPageBreak/>
         <w:t>Disponibilità</w:t>
       </w:r>
     </w:p>
@@ -4384,6 +4587,12 @@
         <w:rPr>
           <w:szCs w:val="24"/>
         </w:rPr>
+        <w:t>, memorizzando soltanto le informazioni consentite dalle normative stesse</w:t>
+      </w:r>
+      <w:r>
+        <w:rPr>
+          <w:szCs w:val="24"/>
+        </w:rPr>
         <w:t>.</w:t>
       </w:r>
     </w:p>
@@ -4413,7 +4622,28 @@
           <w:b/>
           <w:bCs/>
         </w:rPr>
-        <w:t>Cost</w:t>
+        <w:t>C</w:t>
+      </w:r>
+      <w:r>
+        <w:rPr>
+          <w:b/>
+          <w:bCs/>
+        </w:rPr>
+        <w:t>riteri di c</w:t>
+      </w:r>
+      <w:r>
+        <w:rPr>
+          <w:b/>
+          <w:bCs/>
+        </w:rPr>
+        <w:t>ost</w:t>
+      </w:r>
+      <w:r>
+        <w:rPr>
+          <w:b/>
+          <w:bCs/>
+        </w:rPr>
+        <w:t>o</w:t>
       </w:r>
     </w:p>
     <w:p>
@@ -4477,15 +4707,13 @@
           <w:bCs/>
         </w:rPr>
       </w:pPr>
-      <w:proofErr w:type="spellStart"/>
       <w:r>
         <w:rPr>
           <w:b/>
           <w:bCs/>
         </w:rPr>
-        <w:t>Maintenance</w:t>
-      </w:r>
-      <w:proofErr w:type="spellEnd"/>
+        <w:t>Criteri di manutenzione</w:t>
+      </w:r>
     </w:p>
     <w:p>
       <w:pPr>
@@ -4657,6 +4885,7 @@
         </w:numPr>
       </w:pPr>
       <w:r>
+        <w:lastRenderedPageBreak/>
         <w:t>La tracciabilità dei requisiti deve essere garantita da una matrice di tracciabilità che permette di ricondurre ogni artefatto al proprio requisito</w:t>
       </w:r>
       <w:r>
@@ -4682,17 +4911,8 @@
           <w:b/>
           <w:bCs/>
         </w:rPr>
-        <w:t xml:space="preserve">End User </w:t>
-      </w:r>
-      <w:proofErr w:type="spellStart"/>
-      <w:r>
-        <w:rPr>
-          <w:b/>
-          <w:bCs/>
-        </w:rPr>
-        <w:t>Criteria</w:t>
-      </w:r>
-      <w:proofErr w:type="spellEnd"/>
+        <w:t>Criteri dell’utente finale</w:t>
+      </w:r>
     </w:p>
     <w:p>
       <w:pPr>
@@ -4761,7 +4981,6 @@
         <w:rPr>
           <w:color w:val="3E762A" w:themeColor="accent1" w:themeShade="BF"/>
         </w:rPr>
-        <w:lastRenderedPageBreak/>
         <w:t>Design Trade-off</w:t>
       </w:r>
     </w:p>
@@ -5008,7 +5227,11 @@
         <w:t>:</w:t>
       </w:r>
       <w:r>
-        <w:t xml:space="preserve"> nome con il quale indichiamo un certificato interoperabile all'interno dell'Unione europea, contenente le informazioni che attestano che il titolare è stato vaccinato contro la COVID-19, o ha da poco effettuato un test diagnostico per SARS-CoV-2 con risultato negativo, </w:t>
+        <w:t xml:space="preserve"> nome con il quale indichiamo un certificato interoperabile all'interno dell'Unione europea, contenente le informazioni che attestano che il titolare è stato vaccinato </w:t>
+      </w:r>
+      <w:r>
+        <w:lastRenderedPageBreak/>
+        <w:t xml:space="preserve">contro la COVID-19, o ha da poco effettuato un test diagnostico per SARS-CoV-2 con risultato negativo, </w:t>
       </w:r>
       <w:r>
         <w:t>oppure è guarito dalla COVID-19;</w:t>
@@ -5109,7 +5332,6 @@
           <w:bCs/>
           <w:color w:val="3E762A" w:themeColor="accent1" w:themeShade="BF"/>
         </w:rPr>
-        <w:lastRenderedPageBreak/>
         <w:t>Sessione</w:t>
       </w:r>
       <w:r>
@@ -5582,6 +5804,7 @@
         <w:rPr>
           <w:color w:val="3E762A" w:themeColor="accent1" w:themeShade="BF"/>
         </w:rPr>
+        <w:lastRenderedPageBreak/>
         <w:t>Riferimenti</w:t>
       </w:r>
     </w:p>
@@ -5697,7 +5920,6 @@
         <w:rPr>
           <w:color w:val="3E762A" w:themeColor="accent1" w:themeShade="BF"/>
         </w:rPr>
-        <w:lastRenderedPageBreak/>
         <w:t>Panoramica</w:t>
       </w:r>
     </w:p>
@@ -5890,6 +6112,7 @@
           <w:b/>
           <w:bCs/>
         </w:rPr>
+        <w:lastRenderedPageBreak/>
         <w:t>Model</w:t>
       </w:r>
       <w:r>
@@ -6032,7 +6255,6 @@
           <w:sz w:val="40"/>
           <w:szCs w:val="40"/>
         </w:rPr>
-        <w:lastRenderedPageBreak/>
         <w:t>Panoramica</w:t>
       </w:r>
     </w:p>
@@ -6422,6 +6644,7 @@
           <w:color w:val="3E762A" w:themeColor="accent1" w:themeShade="BF"/>
           <w:szCs w:val="24"/>
         </w:rPr>
+        <w:lastRenderedPageBreak/>
         <w:t>Docente</w:t>
       </w:r>
       <w:r>
@@ -6510,7 +6733,74 @@
         <w:rPr>
           <w:szCs w:val="24"/>
         </w:rPr>
-        <w:t>operazioni CRUD;</w:t>
+        <w:t>operazioni CRUD</w:t>
+      </w:r>
+      <w:r>
+        <w:rPr>
+          <w:szCs w:val="24"/>
+        </w:rPr>
+        <w:t>. L’esito,</w:t>
+      </w:r>
+      <w:r>
+        <w:rPr>
+          <w:szCs w:val="24"/>
+        </w:rPr>
+        <w:t xml:space="preserve"> </w:t>
+      </w:r>
+      <w:r>
+        <w:rPr>
+          <w:szCs w:val="24"/>
+        </w:rPr>
+        <w:t xml:space="preserve">in particolare, contiene i dati dello </w:t>
+      </w:r>
+      <w:r>
+        <w:rPr>
+          <w:szCs w:val="24"/>
+        </w:rPr>
+        <w:t>S</w:t>
+      </w:r>
+      <w:r>
+        <w:rPr>
+          <w:szCs w:val="24"/>
+        </w:rPr>
+        <w:t>tudente che ha sottomesso il Green Pass e la stringa che identifica quest’ultimo, oltre che la dicitura che indica il risultato della validazione.</w:t>
+      </w:r>
+    </w:p>
+    <w:p>
+      <w:pPr>
+        <w:pStyle w:val="Gpstesto"/>
+        <w:ind w:left="426"/>
+        <w:rPr>
+          <w:szCs w:val="24"/>
+        </w:rPr>
+      </w:pPr>
+      <w:r>
+        <w:rPr>
+          <w:b/>
+          <w:bCs/>
+          <w:szCs w:val="24"/>
+        </w:rPr>
+        <w:t xml:space="preserve">NB: </w:t>
+      </w:r>
+      <w:r>
+        <w:rPr>
+          <w:szCs w:val="24"/>
+        </w:rPr>
+        <w:t xml:space="preserve">Nel rispetto del requisito non funzionale </w:t>
+      </w:r>
+      <w:proofErr w:type="gramStart"/>
+      <w:r>
+        <w:rPr>
+          <w:szCs w:val="24"/>
+        </w:rPr>
+        <w:t>NFR[</w:t>
+      </w:r>
+      <w:proofErr w:type="gramEnd"/>
+      <w:r>
+        <w:rPr>
+          <w:szCs w:val="24"/>
+        </w:rPr>
+        <w:t>3] (vedi documento “RAD” a pag. 10), nel database non verrà memorizzato l’attributo che contiene la stringa rappresentante il Green Pass.</w:t>
       </w:r>
     </w:p>
     <w:p>
@@ -6624,7 +6914,6 @@
           <w:color w:val="3E762A" w:themeColor="accent1" w:themeShade="BF"/>
           <w:szCs w:val="24"/>
         </w:rPr>
-        <w:lastRenderedPageBreak/>
         <w:t>Sessione di Validazione</w:t>
       </w:r>
       <w:r>
@@ -6725,124 +7014,6 @@
     <w:p>
       <w:pPr>
         <w:pStyle w:val="Gpstesto"/>
-        <w:numPr>
-          <w:ilvl w:val="0"/>
-          <w:numId w:val="17"/>
-        </w:numPr>
-        <w:ind w:left="426"/>
-        <w:rPr>
-          <w:szCs w:val="24"/>
-        </w:rPr>
-      </w:pPr>
-      <w:r>
-        <w:rPr>
-          <w:b/>
-          <w:bCs/>
-          <w:color w:val="3E762A" w:themeColor="accent1" w:themeShade="BF"/>
-          <w:szCs w:val="24"/>
-        </w:rPr>
-        <w:t>Green</w:t>
-      </w:r>
-      <w:r>
-        <w:rPr>
-          <w:b/>
-          <w:bCs/>
-          <w:color w:val="3E762A" w:themeColor="accent1" w:themeShade="BF"/>
-          <w:szCs w:val="24"/>
-        </w:rPr>
-        <w:t xml:space="preserve"> </w:t>
-      </w:r>
-      <w:r>
-        <w:rPr>
-          <w:b/>
-          <w:bCs/>
-          <w:color w:val="3E762A" w:themeColor="accent1" w:themeShade="BF"/>
-          <w:szCs w:val="24"/>
-        </w:rPr>
-        <w:t>Pass</w:t>
-      </w:r>
-      <w:r>
-        <w:rPr>
-          <w:szCs w:val="24"/>
-        </w:rPr>
-        <w:t xml:space="preserve">: </w:t>
-      </w:r>
-      <w:r>
-        <w:rPr>
-          <w:szCs w:val="24"/>
-        </w:rPr>
-        <w:t>m</w:t>
-      </w:r>
-      <w:r>
-        <w:rPr>
-          <w:szCs w:val="24"/>
-        </w:rPr>
-        <w:t>odella un Green</w:t>
-      </w:r>
-      <w:r>
-        <w:rPr>
-          <w:szCs w:val="24"/>
-        </w:rPr>
-        <w:t xml:space="preserve"> </w:t>
-      </w:r>
-      <w:r>
-        <w:rPr>
-          <w:szCs w:val="24"/>
-        </w:rPr>
-        <w:t>Pass;</w:t>
-      </w:r>
-    </w:p>
-    <w:p>
-      <w:pPr>
-        <w:pStyle w:val="Gpstesto"/>
-        <w:numPr>
-          <w:ilvl w:val="0"/>
-          <w:numId w:val="17"/>
-        </w:numPr>
-        <w:ind w:left="426"/>
-        <w:rPr>
-          <w:szCs w:val="24"/>
-        </w:rPr>
-      </w:pPr>
-      <w:r>
-        <w:rPr>
-          <w:b/>
-          <w:bCs/>
-          <w:color w:val="3E762A" w:themeColor="accent1" w:themeShade="BF"/>
-          <w:szCs w:val="24"/>
-        </w:rPr>
-        <w:t>Studente</w:t>
-      </w:r>
-      <w:r>
-        <w:rPr>
-          <w:szCs w:val="24"/>
-        </w:rPr>
-        <w:t xml:space="preserve">: </w:t>
-      </w:r>
-      <w:r>
-        <w:rPr>
-          <w:szCs w:val="24"/>
-        </w:rPr>
-        <w:t>m</w:t>
-      </w:r>
-      <w:r>
-        <w:rPr>
-          <w:szCs w:val="24"/>
-        </w:rPr>
-        <w:t>odella uno Studente mantenendo le principali proprietà.</w:t>
-      </w:r>
-    </w:p>
-    <w:p>
-      <w:pPr>
-        <w:pStyle w:val="Gpstesto"/>
-        <w:rPr>
-          <w:szCs w:val="24"/>
-        </w:rPr>
-      </w:pPr>
-    </w:p>
-    <w:p>
-      <w:pPr>
-        <w:pStyle w:val="Gpstesto"/>
         <w:rPr>
           <w:szCs w:val="24"/>
         </w:rPr>
@@ -6991,13 +7162,14 @@
       <w:r>
         <w:rPr>
           <w:noProof/>
-          <w:lang w:eastAsia="it-IT"/>
-        </w:rPr>
+          <w:szCs w:val="24"/>
+        </w:rPr>
+        <w:lastRenderedPageBreak/>
         <w:drawing>
-          <wp:inline distT="0" distB="0" distL="0" distR="0" wp14:anchorId="0093CAC5" wp14:editId="71FC2EF1">
-            <wp:extent cx="6096000" cy="4957272"/>
+          <wp:inline distT="0" distB="0" distL="0" distR="0" wp14:anchorId="2FFD0739" wp14:editId="412FFCAE">
+            <wp:extent cx="6120130" cy="4977130"/>
             <wp:effectExtent l="0" t="0" r="0" b="0"/>
-            <wp:docPr id="11" name="Immagine 11"/>
+            <wp:docPr id="5" name="Immagine 5"/>
             <wp:cNvGraphicFramePr>
               <a:graphicFrameLocks xmlns:a="http://schemas.openxmlformats.org/drawingml/2006/main" noChangeAspect="1"/>
             </wp:cNvGraphicFramePr>
@@ -7005,10 +7177,8 @@
               <a:graphicData uri="http://schemas.openxmlformats.org/drawingml/2006/picture">
                 <pic:pic xmlns:pic="http://schemas.openxmlformats.org/drawingml/2006/picture">
                   <pic:nvPicPr>
-                    <pic:cNvPr id="0" name="Picture 3"/>
-                    <pic:cNvPicPr>
-                      <a:picLocks noChangeAspect="1" noChangeArrowheads="1"/>
-                    </pic:cNvPicPr>
+                    <pic:cNvPr id="5" name="Immagine 5"/>
+                    <pic:cNvPicPr/>
                   </pic:nvPicPr>
                   <pic:blipFill>
                     <a:blip r:embed="rId10">
@@ -7018,23 +7188,18 @@
                         </a:ext>
                       </a:extLst>
                     </a:blip>
-                    <a:srcRect/>
                     <a:stretch>
                       <a:fillRect/>
                     </a:stretch>
                   </pic:blipFill>
-                  <pic:spPr bwMode="auto">
+                  <pic:spPr>
                     <a:xfrm>
                       <a:off x="0" y="0"/>
-                      <a:ext cx="6113429" cy="4971445"/>
+                      <a:ext cx="6120130" cy="4977130"/>
                     </a:xfrm>
                     <a:prstGeom prst="rect">
                       <a:avLst/>
                     </a:prstGeom>
-                    <a:noFill/>
-                    <a:ln>
-                      <a:noFill/>
-                    </a:ln>
                   </pic:spPr>
                 </pic:pic>
               </a:graphicData>
@@ -7063,59 +7228,63 @@
           <w:sz w:val="40"/>
           <w:szCs w:val="40"/>
         </w:rPr>
+        <w:t>Mapping Hardware/Software</w:t>
+      </w:r>
+    </w:p>
+    <w:p>
+      <w:pPr>
+        <w:pStyle w:val="Gpstesto"/>
+      </w:pPr>
+      <w:r>
+        <w:t>Il sistema Easy</w:t>
+      </w:r>
+      <w:r>
+        <w:t xml:space="preserve"> </w:t>
+      </w:r>
+      <w:r>
+        <w:t xml:space="preserve">Pass è realizzato come una Web Application. Per poter interagire con il Sistema è necessario accedervi tramite un Browser da un dispositivo qualsiasi. Il Web Browser comunicherà con Web Server Apache Tomcat attraverso il protocollo HTTP, che si occuperà pertanto di elaborare e rispondere a richieste dal client. La persistenza dei dati è invece mantenuta tramite l’utilizzo di un Database </w:t>
+      </w:r>
+      <w:r>
+        <w:t>MySQL</w:t>
+      </w:r>
+      <w:r>
+        <w:t xml:space="preserve">, che sarà contattato dal Server tramite JDBC. Oltre al Web Server sarà necessario l’utilizzo di un </w:t>
+      </w:r>
+      <w:proofErr w:type="spellStart"/>
+      <w:r>
+        <w:t>Validation</w:t>
+      </w:r>
+      <w:proofErr w:type="spellEnd"/>
+      <w:r>
+        <w:t xml:space="preserve"> Server, il quale assolverà la funzione di validazione dei Green Pass e che sarà in comunicazione con </w:t>
+      </w:r>
+      <w:r>
+        <w:t xml:space="preserve">Tomcat </w:t>
+      </w:r>
+      <w:r>
+        <w:t>sempre tramite richieste e risposte HTTP.</w:t>
+      </w:r>
+    </w:p>
+    <w:p>
+      <w:pPr>
+        <w:pStyle w:val="Gpstesto"/>
+        <w:spacing w:line="240" w:lineRule="auto"/>
+      </w:pPr>
+    </w:p>
+    <w:p>
+      <w:pPr>
+        <w:pStyle w:val="Gpstesto"/>
+      </w:pPr>
+      <w:r>
+        <w:rPr>
+          <w:noProof/>
+        </w:rPr>
         <w:lastRenderedPageBreak/>
-        <w:t>Mapping Hardware/Software</w:t>
-      </w:r>
-    </w:p>
-    <w:p>
-      <w:pPr>
-        <w:pStyle w:val="Gpstesto"/>
-      </w:pPr>
-      <w:r>
-        <w:t>Il sistema Easy</w:t>
-      </w:r>
-      <w:r>
-        <w:t xml:space="preserve"> </w:t>
-      </w:r>
-      <w:r>
-        <w:t xml:space="preserve">Pass è realizzato come una Web Application. Per poter interagire con il Sistema è necessario accedervi tramite un Browser da un dispositivo qualsiasi. Il Web Browser comunicherà con Web Server Apache Tomcat attraverso il protocollo HTTP, che si occuperà pertanto di elaborare e rispondere a richieste dal client. La persistenza dei dati è invece mantenuta tramite l’utilizzo di un Database </w:t>
-      </w:r>
-      <w:r>
-        <w:t>MySQL</w:t>
-      </w:r>
-      <w:r>
-        <w:t xml:space="preserve">, che sarà contattato dal Server tramite JDBC. Oltre al Web Server sarà necessario l’utilizzo di un </w:t>
-      </w:r>
-      <w:proofErr w:type="spellStart"/>
-      <w:r>
-        <w:t>Validation</w:t>
-      </w:r>
-      <w:proofErr w:type="spellEnd"/>
-      <w:r>
-        <w:t xml:space="preserve"> Server, il quale assolverà la funzione di validazione dei Green Pass e che sarà in comunicazione con il Web Server sempre tramite richieste e risposte HTTP.</w:t>
-      </w:r>
-    </w:p>
-    <w:p>
-      <w:pPr>
-        <w:pStyle w:val="Gpstesto"/>
-        <w:spacing w:line="240" w:lineRule="auto"/>
-      </w:pPr>
-    </w:p>
-    <w:p>
-      <w:pPr>
-        <w:pStyle w:val="Gpstesto"/>
-      </w:pPr>
-      <w:r>
-        <w:rPr>
-          <w:noProof/>
-          <w:szCs w:val="24"/>
-          <w:lang w:eastAsia="it-IT"/>
-        </w:rPr>
         <w:drawing>
-          <wp:inline distT="0" distB="0" distL="0" distR="0" wp14:anchorId="26707484" wp14:editId="1A3AB88C">
-            <wp:extent cx="6111240" cy="3855720"/>
-            <wp:effectExtent l="0" t="0" r="3810" b="0"/>
-            <wp:docPr id="10" name="Immagine 10"/>
+          <wp:inline distT="0" distB="0" distL="0" distR="0" wp14:anchorId="79D7DF3F" wp14:editId="673332F8">
+            <wp:extent cx="6120130" cy="3859530"/>
+            <wp:effectExtent l="0" t="0" r="0" b="7620"/>
+            <wp:docPr id="7" name="Immagine 7"/>
             <wp:cNvGraphicFramePr>
               <a:graphicFrameLocks xmlns:a="http://schemas.openxmlformats.org/drawingml/2006/main" noChangeAspect="1"/>
             </wp:cNvGraphicFramePr>
@@ -7123,10 +7292,8 @@
               <a:graphicData uri="http://schemas.openxmlformats.org/drawingml/2006/picture">
                 <pic:pic xmlns:pic="http://schemas.openxmlformats.org/drawingml/2006/picture">
                   <pic:nvPicPr>
-                    <pic:cNvPr id="0" name="Picture 2"/>
-                    <pic:cNvPicPr>
-                      <a:picLocks noChangeAspect="1" noChangeArrowheads="1"/>
-                    </pic:cNvPicPr>
+                    <pic:cNvPr id="7" name="Immagine 7"/>
+                    <pic:cNvPicPr/>
                   </pic:nvPicPr>
                   <pic:blipFill>
                     <a:blip r:embed="rId11">
@@ -7136,23 +7303,18 @@
                         </a:ext>
                       </a:extLst>
                     </a:blip>
-                    <a:srcRect/>
                     <a:stretch>
                       <a:fillRect/>
                     </a:stretch>
                   </pic:blipFill>
-                  <pic:spPr bwMode="auto">
+                  <pic:spPr>
                     <a:xfrm>
                       <a:off x="0" y="0"/>
-                      <a:ext cx="6111240" cy="3855720"/>
+                      <a:ext cx="6120130" cy="3859530"/>
                     </a:xfrm>
                     <a:prstGeom prst="rect">
                       <a:avLst/>
                     </a:prstGeom>
-                    <a:noFill/>
-                    <a:ln>
-                      <a:noFill/>
-                    </a:ln>
                   </pic:spPr>
                 </pic:pic>
               </a:graphicData>
@@ -7210,11 +7372,7 @@
         <w:pStyle w:val="Gpstesto"/>
       </w:pPr>
       <w:r>
-        <w:t xml:space="preserve">Management System) poiché permette di accedere in modo semplice ed efficiente ai dati, conservandone la consistenza,  la privatezza e l'affidabilità. Possiamo effettuare ricerche complesse (ad esempio, la ricerca </w:t>
-      </w:r>
-      <w:r>
-        <w:lastRenderedPageBreak/>
-        <w:t xml:space="preserve">di report sulla base di un filtro scelto) che, se compiute su tradizionali archivi analogici, comporterebbero ampio dispendio di tempo e risorse. </w:t>
+        <w:t xml:space="preserve">Management System) poiché permette di accedere in modo semplice ed efficiente ai dati, conservandone la consistenza,  la privatezza e l'affidabilità. Possiamo effettuare ricerche complesse (ad esempio, la ricerca di report sulla base di un filtro scelto) che, se compiute su tradizionali archivi analogici, comporterebbero ampio dispendio di tempo e risorse. </w:t>
       </w:r>
     </w:p>
     <w:p>
@@ -7239,6 +7397,12 @@
       <w:r>
         <w:t>istema.</w:t>
       </w:r>
+    </w:p>
+    <w:p>
+      <w:pPr>
+        <w:pStyle w:val="Gpstesto"/>
+        <w:spacing w:after="240"/>
+      </w:pPr>
     </w:p>
     <w:tbl>
       <w:tblPr>
@@ -7280,6 +7444,7 @@
                 <w:sz w:val="28"/>
                 <w:szCs w:val="28"/>
               </w:rPr>
+              <w:lastRenderedPageBreak/>
               <w:t>Regole di Vincolo</w:t>
             </w:r>
           </w:p>
@@ -8557,7 +8722,7 @@
     <w:tbl>
       <w:tblPr>
         <w:tblStyle w:val="Grigliatabella"/>
-        <w:tblW w:w="9923" w:type="dxa"/>
+        <w:tblW w:w="8931" w:type="dxa"/>
         <w:tblLayout w:type="fixed"/>
         <w:tblLook w:val="04A0" w:firstRow="1" w:lastRow="0" w:firstColumn="1" w:lastColumn="0" w:noHBand="0" w:noVBand="1"/>
       </w:tblPr>
@@ -8566,7 +8731,6 @@
         <w:gridCol w:w="2127"/>
         <w:gridCol w:w="2268"/>
         <w:gridCol w:w="1559"/>
-        <w:gridCol w:w="992"/>
         <w:gridCol w:w="1134"/>
         <w:gridCol w:w="709"/>
       </w:tblGrid>
@@ -8719,50 +8883,6 @@
         </w:tc>
         <w:tc>
           <w:tcPr>
-            <w:tcW w:w="992" w:type="dxa"/>
-            <w:shd w:val="clear" w:color="auto" w:fill="3E762A" w:themeFill="accent1" w:themeFillShade="BF"/>
-          </w:tcPr>
-          <w:p>
-            <w:pPr>
-              <w:pStyle w:val="Gpstesto"/>
-              <w:spacing w:line="120" w:lineRule="auto"/>
-              <w:rPr>
-                <w:rFonts w:ascii="Century Gothic" w:hAnsi="Century Gothic"/>
-                <w:b/>
-                <w:bCs/>
-                <w:color w:val="FFFFFF" w:themeColor="background1"/>
-                <w:sz w:val="20"/>
-                <w:szCs w:val="18"/>
-              </w:rPr>
-            </w:pPr>
-          </w:p>
-          <w:p>
-            <w:pPr>
-              <w:pStyle w:val="Gpstesto"/>
-              <w:rPr>
-                <w:rFonts w:ascii="Century Gothic" w:hAnsi="Century Gothic"/>
-                <w:b/>
-                <w:bCs/>
-                <w:color w:val="FFFFFF" w:themeColor="background1"/>
-                <w:sz w:val="20"/>
-                <w:szCs w:val="18"/>
-              </w:rPr>
-            </w:pPr>
-            <w:r>
-              <w:rPr>
-                <w:rFonts w:ascii="Century Gothic" w:hAnsi="Century Gothic"/>
-                <w:b/>
-                <w:bCs/>
-                <w:color w:val="FFFFFF" w:themeColor="background1"/>
-                <w:sz w:val="20"/>
-                <w:szCs w:val="18"/>
-              </w:rPr>
-              <w:t>GP</w:t>
-            </w:r>
-          </w:p>
-        </w:tc>
-        <w:tc>
-          <w:tcPr>
             <w:tcW w:w="1134" w:type="dxa"/>
             <w:shd w:val="clear" w:color="auto" w:fill="3E762A" w:themeFill="accent1" w:themeFillShade="BF"/>
           </w:tcPr>
@@ -9042,22 +9162,6 @@
         </w:tc>
         <w:tc>
           <w:tcPr>
-            <w:tcW w:w="992" w:type="dxa"/>
-            <w:shd w:val="clear" w:color="auto" w:fill="B7DFA8" w:themeFill="accent1" w:themeFillTint="66"/>
-          </w:tcPr>
-          <w:p>
-            <w:pPr>
-              <w:pStyle w:val="Gpstesto"/>
-              <w:rPr>
-                <w:rFonts w:ascii="Century Gothic" w:hAnsi="Century Gothic"/>
-                <w:sz w:val="18"/>
-                <w:szCs w:val="16"/>
-              </w:rPr>
-            </w:pPr>
-          </w:p>
-        </w:tc>
-        <w:tc>
-          <w:tcPr>
             <w:tcW w:w="1134" w:type="dxa"/>
             <w:shd w:val="clear" w:color="auto" w:fill="B7DFA8" w:themeFill="accent1" w:themeFillTint="66"/>
           </w:tcPr>
@@ -9297,22 +9401,6 @@
         </w:tc>
         <w:tc>
           <w:tcPr>
-            <w:tcW w:w="992" w:type="dxa"/>
-            <w:shd w:val="clear" w:color="auto" w:fill="DAEFD3" w:themeFill="accent1" w:themeFillTint="33"/>
-          </w:tcPr>
-          <w:p>
-            <w:pPr>
-              <w:pStyle w:val="Gpstesto"/>
-              <w:rPr>
-                <w:rFonts w:ascii="Century Gothic" w:hAnsi="Century Gothic"/>
-                <w:sz w:val="18"/>
-                <w:szCs w:val="16"/>
-              </w:rPr>
-            </w:pPr>
-          </w:p>
-        </w:tc>
-        <w:tc>
-          <w:tcPr>
             <w:tcW w:w="1134" w:type="dxa"/>
             <w:shd w:val="clear" w:color="auto" w:fill="DAEFD3" w:themeFill="accent1" w:themeFillTint="33"/>
           </w:tcPr>
@@ -9414,6 +9502,14 @@
                 <w:szCs w:val="16"/>
               </w:rPr>
             </w:pPr>
+            <w:r>
+              <w:rPr>
+                <w:rFonts w:ascii="Century Gothic" w:hAnsi="Century Gothic"/>
+                <w:sz w:val="18"/>
+                <w:szCs w:val="16"/>
+              </w:rPr>
+              <w:t>Invia Green Pass</w:t>
+            </w:r>
           </w:p>
         </w:tc>
         <w:tc>
@@ -9450,30 +9546,6 @@
         </w:tc>
         <w:tc>
           <w:tcPr>
-            <w:tcW w:w="992" w:type="dxa"/>
-            <w:shd w:val="clear" w:color="auto" w:fill="B7DFA8" w:themeFill="accent1" w:themeFillTint="66"/>
-          </w:tcPr>
-          <w:p>
-            <w:pPr>
-              <w:pStyle w:val="Gpstesto"/>
-              <w:rPr>
-                <w:rFonts w:ascii="Century Gothic" w:hAnsi="Century Gothic"/>
-                <w:sz w:val="18"/>
-                <w:szCs w:val="16"/>
-              </w:rPr>
-            </w:pPr>
-            <w:r>
-              <w:rPr>
-                <w:rFonts w:ascii="Century Gothic" w:hAnsi="Century Gothic"/>
-                <w:sz w:val="18"/>
-                <w:szCs w:val="16"/>
-              </w:rPr>
-              <w:t>Invio alla sessione</w:t>
-            </w:r>
-          </w:p>
-        </w:tc>
-        <w:tc>
-          <w:tcPr>
             <w:tcW w:w="1134" w:type="dxa"/>
             <w:shd w:val="clear" w:color="auto" w:fill="B7DFA8" w:themeFill="accent1" w:themeFillTint="66"/>
           </w:tcPr>
@@ -11100,13 +11172,13 @@
       <w:r>
         <w:rPr>
           <w:noProof/>
-          <w:lang w:eastAsia="it-IT"/>
+          <w:szCs w:val="24"/>
         </w:rPr>
         <w:drawing>
-          <wp:inline distT="0" distB="0" distL="0" distR="0" wp14:anchorId="493D5B0A" wp14:editId="2CD0CB1D">
-            <wp:extent cx="6297367" cy="3093720"/>
-            <wp:effectExtent l="0" t="0" r="8255" b="0"/>
-            <wp:docPr id="9" name="Immagine 9"/>
+          <wp:inline distT="0" distB="0" distL="0" distR="0" wp14:anchorId="176DAAB3" wp14:editId="1DD87CC2">
+            <wp:extent cx="6120130" cy="3004185"/>
+            <wp:effectExtent l="0" t="0" r="0" b="5715"/>
+            <wp:docPr id="8" name="Immagine 8"/>
             <wp:cNvGraphicFramePr>
               <a:graphicFrameLocks xmlns:a="http://schemas.openxmlformats.org/drawingml/2006/main" noChangeAspect="1"/>
             </wp:cNvGraphicFramePr>
@@ -11114,10 +11186,8 @@
               <a:graphicData uri="http://schemas.openxmlformats.org/drawingml/2006/picture">
                 <pic:pic xmlns:pic="http://schemas.openxmlformats.org/drawingml/2006/picture">
                   <pic:nvPicPr>
-                    <pic:cNvPr id="0" name="Picture 1"/>
-                    <pic:cNvPicPr>
-                      <a:picLocks noChangeAspect="1" noChangeArrowheads="1"/>
-                    </pic:cNvPicPr>
+                    <pic:cNvPr id="8" name="Immagine 8"/>
+                    <pic:cNvPicPr/>
                   </pic:nvPicPr>
                   <pic:blipFill>
                     <a:blip r:embed="rId13" cstate="print">
@@ -11127,23 +11197,18 @@
                         </a:ext>
                       </a:extLst>
                     </a:blip>
-                    <a:srcRect/>
                     <a:stretch>
                       <a:fillRect/>
                     </a:stretch>
                   </pic:blipFill>
-                  <pic:spPr bwMode="auto">
+                  <pic:spPr>
                     <a:xfrm>
                       <a:off x="0" y="0"/>
-                      <a:ext cx="6312809" cy="3101306"/>
+                      <a:ext cx="6120130" cy="3004185"/>
                     </a:xfrm>
                     <a:prstGeom prst="rect">
                       <a:avLst/>
                     </a:prstGeom>
-                    <a:noFill/>
-                    <a:ln>
-                      <a:noFill/>
-                    </a:ln>
                   </pic:spPr>
                 </pic:pic>
               </a:graphicData>
@@ -11434,6 +11499,30 @@
       </w:r>
       <w:r>
         <w:t>na rete Internet.</w:t>
+      </w:r>
+    </w:p>
+    <w:p>
+      <w:pPr>
+        <w:pStyle w:val="Gpstesto"/>
+        <w:numPr>
+          <w:ilvl w:val="0"/>
+          <w:numId w:val="10"/>
+        </w:numPr>
+        <w:ind w:left="426"/>
+      </w:pPr>
+      <w:r>
+        <w:rPr>
+          <w:b/>
+          <w:bCs/>
+          <w:color w:val="3E762A" w:themeColor="accent1" w:themeShade="BF"/>
+        </w:rPr>
+        <w:t>Layer</w:t>
+      </w:r>
+      <w:r>
+        <w:t>:</w:t>
+      </w:r>
+      <w:r>
+        <w:t xml:space="preserve"> indica uno strato, un livello, una partizione.</w:t>
       </w:r>
     </w:p>
     <w:sectPr>

</xml_diff>

<commit_message>
Aggiustata Scelta Architetturale Three Tier
</commit_message>
<xml_diff>
--- a/Documentazione/SDD.docx
+++ b/Documentazione/SDD.docx
@@ -3939,25 +3939,7 @@
           <w:sz w:val="24"/>
           <w:szCs w:val="24"/>
         </w:rPr>
-        <w:t xml:space="preserve">a validazione del Green Pass deve essere effettuata entro </w:t>
-      </w:r>
-      <w:proofErr w:type="gramStart"/>
-      <w:r>
-        <w:rPr>
-          <w:rFonts w:ascii="Garamond" w:hAnsi="Garamond"/>
-          <w:sz w:val="24"/>
-          <w:szCs w:val="24"/>
-        </w:rPr>
-        <w:t>2</w:t>
-      </w:r>
-      <w:proofErr w:type="gramEnd"/>
-      <w:r>
-        <w:rPr>
-          <w:rFonts w:ascii="Garamond" w:hAnsi="Garamond"/>
-          <w:sz w:val="24"/>
-          <w:szCs w:val="24"/>
-        </w:rPr>
-        <w:t xml:space="preserve"> secondi.</w:t>
+        <w:t>a validazione del Green Pass deve essere effettuata entro 2 secondi.</w:t>
       </w:r>
     </w:p>
     <w:p>
@@ -4575,15 +4557,7 @@
         </w:numPr>
       </w:pPr>
       <w:r>
-        <w:t xml:space="preserve">Il costo complessivo del progetto ammonta ad un massimo di 200 ore (max 50 ore per ogni membro </w:t>
-      </w:r>
-      <w:proofErr w:type="gramStart"/>
-      <w:r>
-        <w:t>del team</w:t>
-      </w:r>
-      <w:proofErr w:type="gramEnd"/>
-      <w:r>
-        <w:t>).</w:t>
+        <w:t>Il costo complessivo del progetto ammonta ad un massimo di 200 ore (max 50 ore per ogni membro del team).</w:t>
       </w:r>
     </w:p>
     <w:p>
@@ -5504,30 +5478,6 @@
           <w:szCs w:val="24"/>
         </w:rPr>
         <w:t>;</w:t>
-      </w:r>
-    </w:p>
-    <w:p>
-      <w:pPr>
-        <w:pStyle w:val="Gpstesto"/>
-        <w:numPr>
-          <w:ilvl w:val="0"/>
-          <w:numId w:val="8"/>
-        </w:numPr>
-        <w:ind w:left="1134"/>
-      </w:pPr>
-      <w:r>
-        <w:rPr>
-          <w:b/>
-          <w:bCs/>
-          <w:color w:val="3E762A" w:themeColor="accent1" w:themeShade="BF"/>
-        </w:rPr>
-        <w:t>MVC</w:t>
-      </w:r>
-      <w:r>
-        <w:t>:</w:t>
-      </w:r>
-      <w:r>
-        <w:t xml:space="preserve"> Model View Controller, ovvero un pattern architetturale utilizzato per costruire una Web Application.</w:t>
       </w:r>
     </w:p>
     <w:p>
@@ -5944,15 +5894,33 @@
         <w:t>tudenti, effettuato dai D</w:t>
       </w:r>
       <w:r>
-        <w:t xml:space="preserve">ocenti in aula. Poiché l’usabilità è uno degli obiettivi principali del Sistema, è d’obbligo fornire una facile interazione con il Sistema. Pertanto, la scelta dell’architettura è ricaduta sul modello MVC, solitamente selezionato per la realizzazione di sistemi interattivi. </w:t>
-      </w:r>
-    </w:p>
-    <w:p>
-      <w:pPr>
-        <w:pStyle w:val="Gpstesto"/>
-      </w:pPr>
-      <w:r>
-        <w:t>Questo pattern architetturale si compone di tre layer:</w:t>
+        <w:t xml:space="preserve">ocenti in aula. </w:t>
+      </w:r>
+      <w:r>
+        <w:t xml:space="preserve">L’architettura </w:t>
+      </w:r>
+      <w:r>
+        <w:t xml:space="preserve">software </w:t>
+      </w:r>
+      <w:r>
+        <w:t xml:space="preserve">scelta per la realizzazione del Sistema è </w:t>
+      </w:r>
+      <w:r>
+        <w:t>la Three Tier, la quale, fornendo la possibilità di eseguire ciascun tier sulla propria infrastruttura, offre numerosi vantaggi, tra cui uno sviluppo più veloce e una maggiore scalabilità, affidabilità e sicurezza.</w:t>
+      </w:r>
+    </w:p>
+    <w:p>
+      <w:pPr>
+        <w:pStyle w:val="Gpstesto"/>
+      </w:pPr>
+      <w:r>
+        <w:t>Questo pattern architetturale si compone di tre</w:t>
+      </w:r>
+      <w:r>
+        <w:t xml:space="preserve"> livelli</w:t>
+      </w:r>
+      <w:r>
+        <w:t>:</w:t>
       </w:r>
     </w:p>
     <w:p>
@@ -5962,17 +5930,22 @@
           <w:ilvl w:val="0"/>
           <w:numId w:val="15"/>
         </w:numPr>
-        <w:ind w:left="426"/>
       </w:pPr>
       <w:r>
         <w:rPr>
           <w:b/>
           <w:bCs/>
         </w:rPr>
-        <w:t>Model</w:t>
-      </w:r>
-      <w:r>
-        <w:t>: si occupa di mantenere le informazioni del dominio applicativo;</w:t>
+        <w:t>Interface</w:t>
+      </w:r>
+      <w:r>
+        <w:t>:</w:t>
+      </w:r>
+      <w:r>
+        <w:t xml:space="preserve"> è il tier di presentazione, dunque delle interfacce utente. Si occupa di visualizzare le informazioni all’utente e di raccogliere informazioni da quest’ultimo</w:t>
+      </w:r>
+      <w:r>
+        <w:t>;</w:t>
       </w:r>
     </w:p>
     <w:p>
@@ -5982,17 +5955,19 @@
           <w:ilvl w:val="0"/>
           <w:numId w:val="15"/>
         </w:numPr>
-        <w:ind w:left="426"/>
       </w:pPr>
       <w:r>
         <w:rPr>
           <w:b/>
           <w:bCs/>
         </w:rPr>
-        <w:t>View</w:t>
-      </w:r>
-      <w:r>
-        <w:t>: permette la visualizzazione delle informazioni fornite dal Model;</w:t>
+        <w:t>Application Logic</w:t>
+      </w:r>
+      <w:r>
+        <w:t xml:space="preserve">: </w:t>
+      </w:r>
+      <w:r>
+        <w:t>è il tier della logica di business dell’applicazione. Si occupa elaborare le informazioni raccolte nel tier Interface e di aggiungere, rimuovere o modificare i dati nel tier Storage;</w:t>
       </w:r>
     </w:p>
     <w:p>
@@ -6002,40 +5977,64 @@
           <w:ilvl w:val="0"/>
           <w:numId w:val="15"/>
         </w:numPr>
-        <w:spacing w:after="240"/>
-        <w:ind w:left="426"/>
       </w:pPr>
       <w:r>
         <w:rPr>
           <w:b/>
           <w:bCs/>
         </w:rPr>
-        <w:t>Controller</w:t>
-      </w:r>
-      <w:r>
-        <w:t xml:space="preserve">: è responsabile delle interazioni con l’utente, recuperando i dati dal </w:t>
-      </w:r>
-      <w:r>
-        <w:t>M</w:t>
-      </w:r>
-      <w:r>
-        <w:t>odel mandandoli alle Views per la visualizzazione.</w:t>
-      </w:r>
-    </w:p>
-    <w:p>
-      <w:pPr>
-        <w:pStyle w:val="Gpstesto"/>
-      </w:pPr>
-      <w:r>
+        <w:t>Storage</w:t>
+      </w:r>
+      <w:r>
+        <w:t>: è</w:t>
+      </w:r>
+      <w:r>
+        <w:t xml:space="preserve"> il tier dell’accesso ai dati. Si occupa della persistenza delle informazioni e della loro gestione e archiviazione.</w:t>
+      </w:r>
+      <w:r>
+        <w:t xml:space="preserve"> </w:t>
+      </w:r>
+    </w:p>
+    <w:p>
+      <w:pPr>
+        <w:pStyle w:val="Gpstesto"/>
+      </w:pPr>
+      <w:r>
+        <w:lastRenderedPageBreak/>
+        <w:t>Nel Sistema realizzato con la suddetta architettura tutte le comunicazioni passano attraverso l’Application Logic tier</w:t>
+      </w:r>
+      <w:r>
+        <w:t>:</w:t>
+      </w:r>
+      <w:r>
+        <w:t xml:space="preserve"> l’Interface tier e lo Storage tier non comunicano mai direttamente tra loro.</w:t>
+      </w:r>
+    </w:p>
+    <w:p>
+      <w:pPr>
+        <w:pStyle w:val="Gpstesto"/>
         <w:rPr>
           <w:noProof/>
           <w:lang w:eastAsia="it-IT"/>
         </w:rPr>
+      </w:pPr>
+      <w:r>
+        <w:rPr>
+          <w:noProof/>
+        </w:rPr>
         <w:drawing>
-          <wp:inline distT="0" distB="0" distL="0" distR="0" wp14:anchorId="4E3B6900" wp14:editId="595213E0">
-            <wp:extent cx="6120130" cy="488950"/>
-            <wp:effectExtent l="0" t="0" r="0" b="6350"/>
-            <wp:docPr id="9" name="Immagine 9"/>
+          <wp:anchor distT="0" distB="0" distL="114300" distR="114300" simplePos="0" relativeHeight="251658240" behindDoc="1" locked="0" layoutInCell="1" allowOverlap="1" wp14:anchorId="6EAFB41D" wp14:editId="53D57B00">
+            <wp:simplePos x="0" y="0"/>
+            <wp:positionH relativeFrom="column">
+              <wp:posOffset>2165985</wp:posOffset>
+            </wp:positionH>
+            <wp:positionV relativeFrom="paragraph">
+              <wp:posOffset>178435</wp:posOffset>
+            </wp:positionV>
+            <wp:extent cx="1543050" cy="2676525"/>
+            <wp:effectExtent l="0" t="0" r="0" b="9525"/>
+            <wp:wrapTopAndBottom/>
+            <wp:docPr id="7" name="Immagine 7"/>
             <wp:cNvGraphicFramePr>
               <a:graphicFrameLocks xmlns:a="http://schemas.openxmlformats.org/drawingml/2006/main" noChangeAspect="1"/>
             </wp:cNvGraphicFramePr>
@@ -6043,10 +6042,8 @@
               <a:graphicData uri="http://schemas.openxmlformats.org/drawingml/2006/picture">
                 <pic:pic xmlns:pic="http://schemas.openxmlformats.org/drawingml/2006/picture">
                   <pic:nvPicPr>
-                    <pic:cNvPr id="0" name="Picture 1"/>
-                    <pic:cNvPicPr>
-                      <a:picLocks noChangeAspect="1" noChangeArrowheads="1"/>
-                    </pic:cNvPicPr>
+                    <pic:cNvPr id="7" name="Immagine 7"/>
+                    <pic:cNvPicPr/>
                   </pic:nvPicPr>
                   <pic:blipFill>
                     <a:blip r:embed="rId9">
@@ -6056,30 +6053,30 @@
                         </a:ext>
                       </a:extLst>
                     </a:blip>
-                    <a:srcRect/>
                     <a:stretch>
                       <a:fillRect/>
                     </a:stretch>
                   </pic:blipFill>
-                  <pic:spPr bwMode="auto">
+                  <pic:spPr>
                     <a:xfrm>
                       <a:off x="0" y="0"/>
-                      <a:ext cx="6120130" cy="488950"/>
+                      <a:ext cx="1543050" cy="2676525"/>
                     </a:xfrm>
                     <a:prstGeom prst="rect">
                       <a:avLst/>
                     </a:prstGeom>
-                    <a:noFill/>
-                    <a:ln>
-                      <a:noFill/>
-                    </a:ln>
                   </pic:spPr>
                 </pic:pic>
               </a:graphicData>
             </a:graphic>
-          </wp:inline>
+          </wp:anchor>
         </w:drawing>
       </w:r>
+    </w:p>
+    <w:p>
+      <w:pPr>
+        <w:pStyle w:val="Gpstesto"/>
+      </w:pPr>
     </w:p>
     <w:p>
       <w:pPr>
@@ -6106,7 +6103,6 @@
           <w:sz w:val="40"/>
           <w:szCs w:val="40"/>
         </w:rPr>
-        <w:lastRenderedPageBreak/>
         <w:t>Panoramica</w:t>
       </w:r>
     </w:p>
@@ -6179,7 +6175,43 @@
         <w:rPr>
           <w:szCs w:val="24"/>
         </w:rPr>
-        <w:t>Il Sistema si compone in totale di 14 componenti, suddivisi tra i layer View, Model e Controller.</w:t>
+        <w:t xml:space="preserve">Il Sistema si compone in totale di 14 componenti, suddivisi tra i layer </w:t>
+      </w:r>
+      <w:r>
+        <w:rPr>
+          <w:szCs w:val="24"/>
+        </w:rPr>
+        <w:t>Interface</w:t>
+      </w:r>
+      <w:r>
+        <w:rPr>
+          <w:szCs w:val="24"/>
+        </w:rPr>
+        <w:t xml:space="preserve">, </w:t>
+      </w:r>
+      <w:r>
+        <w:rPr>
+          <w:szCs w:val="24"/>
+        </w:rPr>
+        <w:t>Application Logic</w:t>
+      </w:r>
+      <w:r>
+        <w:rPr>
+          <w:szCs w:val="24"/>
+        </w:rPr>
+        <w:t xml:space="preserve"> e </w:t>
+      </w:r>
+      <w:r>
+        <w:rPr>
+          <w:szCs w:val="24"/>
+        </w:rPr>
+        <w:t>Storage</w:t>
+      </w:r>
+      <w:r>
+        <w:rPr>
+          <w:szCs w:val="24"/>
+        </w:rPr>
+        <w:t>.</w:t>
       </w:r>
     </w:p>
     <w:p>
@@ -6202,7 +6234,7 @@
         <w:rPr>
           <w:szCs w:val="24"/>
         </w:rPr>
-        <w:t xml:space="preserve">Il </w:t>
+        <w:t>L’</w:t>
       </w:r>
       <w:r>
         <w:rPr>
@@ -6210,13 +6242,13 @@
           <w:bCs/>
           <w:szCs w:val="24"/>
         </w:rPr>
-        <w:t>Controller</w:t>
-      </w:r>
-      <w:r>
-        <w:rPr>
-          <w:szCs w:val="24"/>
-        </w:rPr>
-        <w:t xml:space="preserve"> </w:t>
+        <w:t xml:space="preserve">Application Logic </w:t>
+      </w:r>
+      <w:r>
+        <w:rPr>
+          <w:szCs w:val="24"/>
+        </w:rPr>
+        <w:t xml:space="preserve">layer </w:t>
       </w:r>
       <w:r>
         <w:rPr>
@@ -6302,6 +6334,7 @@
           <w:color w:val="3E762A" w:themeColor="accent1" w:themeShade="BF"/>
           <w:szCs w:val="24"/>
         </w:rPr>
+        <w:lastRenderedPageBreak/>
         <w:t>SessionController</w:t>
       </w:r>
       <w:r>
@@ -6382,28 +6415,36 @@
       <w:pPr>
         <w:pStyle w:val="Gpstesto"/>
         <w:rPr>
-          <w:szCs w:val="24"/>
-        </w:rPr>
-      </w:pPr>
-      <w:r>
-        <w:rPr>
-          <w:szCs w:val="24"/>
-        </w:rPr>
-        <w:t xml:space="preserve">Il </w:t>
-      </w:r>
-      <w:r>
-        <w:rPr>
           <w:b/>
           <w:bCs/>
           <w:szCs w:val="24"/>
         </w:rPr>
-        <w:t>Model</w:t>
-      </w:r>
-      <w:r>
-        <w:rPr>
-          <w:szCs w:val="24"/>
-        </w:rPr>
-        <w:t xml:space="preserve"> contiene le componenti:</w:t>
+      </w:pPr>
+      <w:r>
+        <w:rPr>
+          <w:szCs w:val="24"/>
+        </w:rPr>
+        <w:t xml:space="preserve">Lo </w:t>
+      </w:r>
+      <w:r>
+        <w:rPr>
+          <w:b/>
+          <w:bCs/>
+          <w:szCs w:val="24"/>
+        </w:rPr>
+        <w:t xml:space="preserve">Storage </w:t>
+      </w:r>
+      <w:r>
+        <w:rPr>
+          <w:szCs w:val="24"/>
+        </w:rPr>
+        <w:t xml:space="preserve">layer </w:t>
+      </w:r>
+      <w:r>
+        <w:rPr>
+          <w:szCs w:val="24"/>
+        </w:rPr>
+        <w:t>contiene le componenti:</w:t>
       </w:r>
     </w:p>
     <w:p>
@@ -6499,7 +6540,7 @@
           <w:ilvl w:val="0"/>
           <w:numId w:val="17"/>
         </w:numPr>
-        <w:spacing w:after="240"/>
+        <w:spacing w:after="240" w:line="240" w:lineRule="auto"/>
         <w:ind w:left="426"/>
         <w:rPr>
           <w:szCs w:val="24"/>
@@ -6590,40 +6631,54 @@
         <w:rPr>
           <w:szCs w:val="24"/>
         </w:rPr>
-        <w:t>tudente che ha sottomesso il Green Pass e la stringa che identifica quest’ultimo, oltre che la dicitura che indica il risultato della validazione.</w:t>
-      </w:r>
-    </w:p>
-    <w:p>
-      <w:pPr>
-        <w:pStyle w:val="Gpstesto"/>
-        <w:ind w:left="66"/>
-        <w:rPr>
-          <w:szCs w:val="24"/>
+        <w:t xml:space="preserve">tudente che ha sottomesso il Green Pass e la stringa che identifica quest’ultimo, </w:t>
+      </w:r>
+      <w:r>
+        <w:rPr>
+          <w:szCs w:val="24"/>
+        </w:rPr>
+        <w:t>o</w:t>
+      </w:r>
+      <w:r>
+        <w:rPr>
+          <w:szCs w:val="24"/>
+        </w:rPr>
+        <w:t>ltre che la dicitura che indica il risultato della validazione.</w:t>
+      </w:r>
+    </w:p>
+    <w:p>
+      <w:pPr>
+        <w:pStyle w:val="Gpstesto"/>
+        <w:spacing w:after="240" w:line="240" w:lineRule="auto"/>
+        <w:ind w:left="426"/>
+        <w:rPr>
+          <w:sz w:val="28"/>
+          <w:szCs w:val="28"/>
         </w:rPr>
       </w:pPr>
       <w:r>
         <w:rPr>
           <w:b/>
           <w:bCs/>
-          <w:szCs w:val="24"/>
+          <w:sz w:val="22"/>
         </w:rPr>
         <w:t xml:space="preserve">NB: </w:t>
       </w:r>
       <w:r>
         <w:rPr>
-          <w:szCs w:val="24"/>
+          <w:sz w:val="22"/>
         </w:rPr>
         <w:t xml:space="preserve">Nel rispetto del requisito non funzionale </w:t>
       </w:r>
       <w:r>
         <w:rPr>
-          <w:szCs w:val="24"/>
+          <w:sz w:val="22"/>
         </w:rPr>
         <w:t>RNF</w:t>
       </w:r>
       <w:r>
         <w:rPr>
-          <w:szCs w:val="24"/>
+          <w:sz w:val="22"/>
         </w:rPr>
         <w:t>[3] (vedi documento “RAD” a pag. 10), nel database non verrà memorizzato l’attributo che contiene la stringa rappresentante il Green Pass.</w:t>
       </w:r>
@@ -6647,7 +6702,6 @@
           <w:color w:val="3E762A" w:themeColor="accent1" w:themeShade="BF"/>
           <w:szCs w:val="24"/>
         </w:rPr>
-        <w:lastRenderedPageBreak/>
         <w:t>Dipartimento</w:t>
       </w:r>
       <w:r>
@@ -6858,7 +6912,7 @@
         <w:rPr>
           <w:szCs w:val="24"/>
         </w:rPr>
-        <w:t xml:space="preserve">Il </w:t>
+        <w:t>L’</w:t>
       </w:r>
       <w:r>
         <w:rPr>
@@ -6866,13 +6920,19 @@
           <w:bCs/>
           <w:szCs w:val="24"/>
         </w:rPr>
-        <w:t>View</w:t>
-      </w:r>
-      <w:r>
-        <w:rPr>
-          <w:szCs w:val="24"/>
-        </w:rPr>
-        <w:t xml:space="preserve"> contiene le componenti:</w:t>
+        <w:t>Interface</w:t>
+      </w:r>
+      <w:r>
+        <w:rPr>
+          <w:szCs w:val="24"/>
+        </w:rPr>
+        <w:t xml:space="preserve"> layer </w:t>
+      </w:r>
+      <w:r>
+        <w:rPr>
+          <w:szCs w:val="24"/>
+        </w:rPr>
+        <w:t>contiene le componenti:</w:t>
       </w:r>
     </w:p>
     <w:p>
@@ -6992,13 +7052,13 @@
         <w:rPr>
           <w:noProof/>
           <w:szCs w:val="24"/>
-          <w:lang w:eastAsia="it-IT"/>
-        </w:rPr>
+        </w:rPr>
+        <w:lastRenderedPageBreak/>
         <w:drawing>
-          <wp:inline distT="0" distB="0" distL="0" distR="0" wp14:anchorId="2FFD0739" wp14:editId="10850E94">
-            <wp:extent cx="5823585" cy="4735967"/>
-            <wp:effectExtent l="0" t="0" r="5715" b="7620"/>
-            <wp:docPr id="5" name="Immagine 5"/>
+          <wp:inline distT="0" distB="0" distL="0" distR="0" wp14:anchorId="3C48C01D" wp14:editId="1DF5B502">
+            <wp:extent cx="6120130" cy="4563110"/>
+            <wp:effectExtent l="0" t="0" r="0" b="8890"/>
+            <wp:docPr id="8" name="Immagine 8"/>
             <wp:cNvGraphicFramePr>
               <a:graphicFrameLocks xmlns:a="http://schemas.openxmlformats.org/drawingml/2006/main" noChangeAspect="1"/>
             </wp:cNvGraphicFramePr>
@@ -7006,7 +7066,7 @@
               <a:graphicData uri="http://schemas.openxmlformats.org/drawingml/2006/picture">
                 <pic:pic xmlns:pic="http://schemas.openxmlformats.org/drawingml/2006/picture">
                   <pic:nvPicPr>
-                    <pic:cNvPr id="5" name="Immagine 5"/>
+                    <pic:cNvPr id="8" name="Immagine 8"/>
                     <pic:cNvPicPr/>
                   </pic:nvPicPr>
                   <pic:blipFill>
@@ -7024,7 +7084,7 @@
                   <pic:spPr>
                     <a:xfrm>
                       <a:off x="0" y="0"/>
-                      <a:ext cx="5829540" cy="4740810"/>
+                      <a:ext cx="6120130" cy="4563110"/>
                     </a:xfrm>
                     <a:prstGeom prst="rect">
                       <a:avLst/>
@@ -7057,56 +7117,56 @@
           <w:sz w:val="40"/>
           <w:szCs w:val="40"/>
         </w:rPr>
+        <w:t>Mapping Hardware/Software</w:t>
+      </w:r>
+    </w:p>
+    <w:p>
+      <w:pPr>
+        <w:pStyle w:val="Gpstesto"/>
+      </w:pPr>
+      <w:r>
+        <w:t>Il sistema Easy</w:t>
+      </w:r>
+      <w:r>
+        <w:t xml:space="preserve"> </w:t>
+      </w:r>
+      <w:r>
+        <w:t xml:space="preserve">Pass è realizzato come una Web Application. Per poter interagire con il Sistema è necessario accedervi tramite un Browser da un dispositivo qualsiasi. Il Web Browser comunicherà con Web Server Apache Tomcat attraverso il protocollo HTTP, che si occuperà pertanto di elaborare e rispondere a richieste dal client. La persistenza dei dati è invece mantenuta tramite l’utilizzo di un Database </w:t>
+      </w:r>
+      <w:r>
+        <w:t>MySQL</w:t>
+      </w:r>
+      <w:r>
+        <w:t>, che sarà contattato dal Server tramite JDBC. Oltre al Web Server sarà necessario l’utilizzo di un Validation Server, il quale assolverà la funzione di validazione dei Green Pass</w:t>
+      </w:r>
+      <w:r>
+        <w:t xml:space="preserve"> sfruttando le API messe a disposizione dal Ministero della Salute</w:t>
+      </w:r>
+      <w:r>
+        <w:t xml:space="preserve"> e che sarà in comunicazione con </w:t>
+      </w:r>
+      <w:r>
+        <w:t xml:space="preserve">Tomcat </w:t>
+      </w:r>
+      <w:r>
+        <w:t>sempre tramite richieste e risposte HTTP.</w:t>
+      </w:r>
+    </w:p>
+    <w:p>
+      <w:pPr>
+        <w:pStyle w:val="Gpstesto"/>
+        <w:spacing w:line="240" w:lineRule="auto"/>
+      </w:pPr>
+    </w:p>
+    <w:p>
+      <w:pPr>
+        <w:pStyle w:val="Gpstesto"/>
+      </w:pPr>
+      <w:r>
+        <w:rPr>
+          <w:noProof/>
+        </w:rPr>
         <w:lastRenderedPageBreak/>
-        <w:t>Mapping Hardware/Software</w:t>
-      </w:r>
-    </w:p>
-    <w:p>
-      <w:pPr>
-        <w:pStyle w:val="Gpstesto"/>
-      </w:pPr>
-      <w:r>
-        <w:t>Il sistema Easy</w:t>
-      </w:r>
-      <w:r>
-        <w:t xml:space="preserve"> </w:t>
-      </w:r>
-      <w:r>
-        <w:t xml:space="preserve">Pass è realizzato come una Web Application. Per poter interagire con il Sistema è necessario accedervi tramite un Browser da un dispositivo qualsiasi. Il Web Browser comunicherà con Web Server Apache Tomcat attraverso il protocollo HTTP, che si occuperà pertanto di elaborare e rispondere a richieste dal client. La persistenza dei dati è invece mantenuta tramite l’utilizzo di un Database </w:t>
-      </w:r>
-      <w:r>
-        <w:t>MySQL</w:t>
-      </w:r>
-      <w:r>
-        <w:t>, che sarà contattato dal Server tramite JDBC. Oltre al Web Server sarà necessario l’utilizzo di un Validation Server, il quale assolverà la funzione di validazione dei Green Pass</w:t>
-      </w:r>
-      <w:r>
-        <w:t xml:space="preserve"> sfruttando le API messe a disposizione dal Ministero della Salute</w:t>
-      </w:r>
-      <w:r>
-        <w:t xml:space="preserve"> e che sarà in comunicazione con </w:t>
-      </w:r>
-      <w:r>
-        <w:t xml:space="preserve">Tomcat </w:t>
-      </w:r>
-      <w:r>
-        <w:t>sempre tramite richieste e risposte HTTP.</w:t>
-      </w:r>
-    </w:p>
-    <w:p>
-      <w:pPr>
-        <w:pStyle w:val="Gpstesto"/>
-        <w:spacing w:line="240" w:lineRule="auto"/>
-      </w:pPr>
-    </w:p>
-    <w:p>
-      <w:pPr>
-        <w:pStyle w:val="Gpstesto"/>
-      </w:pPr>
-      <w:r>
-        <w:rPr>
-          <w:noProof/>
-        </w:rPr>
         <w:drawing>
           <wp:inline distT="0" distB="0" distL="0" distR="0" wp14:anchorId="31E46515" wp14:editId="69D01D68">
             <wp:extent cx="5806440" cy="3663414"/>
@@ -7198,11 +7258,7 @@
         <w:pStyle w:val="Gpstesto"/>
       </w:pPr>
       <w:r>
-        <w:t xml:space="preserve">Management System) poiché permette di accedere in modo semplice ed efficiente ai dati, conservandone la consistenza,  la privatezza e l'affidabilità. Possiamo effettuare ricerche complesse (ad esempio, la ricerca </w:t>
-      </w:r>
-      <w:r>
-        <w:lastRenderedPageBreak/>
-        <w:t xml:space="preserve">di report sulla base di un filtro scelto) che, se compiute su tradizionali archivi analogici, comporterebbero ampio dispendio di tempo e risorse. </w:t>
+        <w:t xml:space="preserve">Management System) poiché permette di accedere in modo semplice ed efficiente ai dati, conservandone la consistenza,  la privatezza e l'affidabilità. Possiamo effettuare ricerche complesse (ad esempio, la ricerca di report sulla base di un filtro scelto) che, se compiute su tradizionali archivi analogici, comporterebbero ampio dispendio di tempo e risorse. </w:t>
       </w:r>
     </w:p>
     <w:p>
@@ -7227,6 +7283,12 @@
       <w:r>
         <w:t>istema.</w:t>
       </w:r>
+    </w:p>
+    <w:p>
+      <w:pPr>
+        <w:pStyle w:val="Gpstesto"/>
+        <w:spacing w:after="240"/>
+      </w:pPr>
     </w:p>
     <w:tbl>
       <w:tblPr>
@@ -7268,6 +7330,7 @@
                 <w:sz w:val="28"/>
                 <w:szCs w:val="28"/>
               </w:rPr>
+              <w:lastRenderedPageBreak/>
               <w:t>Regole di Vincolo</w:t>
             </w:r>
           </w:p>
@@ -10881,61 +10944,23 @@
         <w:ind w:firstLine="708"/>
       </w:pPr>
       <w:r>
-        <w:t xml:space="preserve">o </w:t>
-      </w:r>
-      <w:r>
-        <w:rPr>
-          <w:b/>
-          <w:color w:val="3E762A" w:themeColor="accent1" w:themeShade="BF"/>
-        </w:rPr>
-        <w:t xml:space="preserve">Gestisci </w:t>
-      </w:r>
-      <w:r>
-        <w:rPr>
-          <w:b/>
-          <w:color w:val="3E762A" w:themeColor="accent1" w:themeShade="BF"/>
-        </w:rPr>
-        <w:t>S</w:t>
-      </w:r>
-      <w:r>
-        <w:rPr>
-          <w:b/>
-          <w:color w:val="3E762A" w:themeColor="accent1" w:themeShade="BF"/>
-        </w:rPr>
-        <w:t>tudente</w:t>
-      </w:r>
-      <w:r>
-        <w:t xml:space="preserve">: restituisce e/o imposta i dati di uno </w:t>
-      </w:r>
-      <w:r>
-        <w:t>S</w:t>
-      </w:r>
-      <w:r>
-        <w:t>tudente dal DB</w:t>
-      </w:r>
-      <w:r>
-        <w:t>;</w:t>
-      </w:r>
-    </w:p>
-    <w:p>
-      <w:pPr>
-        <w:pStyle w:val="Gpstesto"/>
-        <w:jc w:val="center"/>
-        <w:rPr>
-          <w:szCs w:val="24"/>
-        </w:rPr>
-      </w:pPr>
-      <w:r>
         <w:rPr>
           <w:noProof/>
           <w:szCs w:val="24"/>
-          <w:lang w:eastAsia="it-IT"/>
         </w:rPr>
         <w:drawing>
-          <wp:inline distT="0" distB="0" distL="0" distR="0" wp14:anchorId="3C77C18E" wp14:editId="0B779ABD">
-            <wp:extent cx="6313715" cy="3099210"/>
-            <wp:effectExtent l="0" t="0" r="0" b="6350"/>
-            <wp:docPr id="4" name="Picture 4"/>
+          <wp:anchor distT="0" distB="0" distL="114300" distR="114300" simplePos="0" relativeHeight="251659264" behindDoc="0" locked="0" layoutInCell="1" allowOverlap="1" wp14:anchorId="2CE2B10E" wp14:editId="595D5804">
+            <wp:simplePos x="0" y="0"/>
+            <wp:positionH relativeFrom="margin">
+              <wp:align>center</wp:align>
+            </wp:positionH>
+            <wp:positionV relativeFrom="paragraph">
+              <wp:posOffset>253365</wp:posOffset>
+            </wp:positionV>
+            <wp:extent cx="6810375" cy="3343445"/>
+            <wp:effectExtent l="0" t="0" r="0" b="9525"/>
+            <wp:wrapSquare wrapText="bothSides"/>
+            <wp:docPr id="11" name="Immagine 11"/>
             <wp:cNvGraphicFramePr>
               <a:graphicFrameLocks xmlns:a="http://schemas.openxmlformats.org/drawingml/2006/main" noChangeAspect="1"/>
             </wp:cNvGraphicFramePr>
@@ -10943,11 +10968,11 @@
               <a:graphicData uri="http://schemas.openxmlformats.org/drawingml/2006/picture">
                 <pic:pic xmlns:pic="http://schemas.openxmlformats.org/drawingml/2006/picture">
                   <pic:nvPicPr>
-                    <pic:cNvPr id="4" name="ServiziSottosistemi.jpg"/>
+                    <pic:cNvPr id="11" name="Immagine 11"/>
                     <pic:cNvPicPr/>
                   </pic:nvPicPr>
                   <pic:blipFill>
-                    <a:blip r:embed="rId13" cstate="print">
+                    <a:blip r:embed="rId13">
                       <a:extLst>
                         <a:ext uri="{28A0092B-C50C-407E-A947-70E740481C1C}">
                           <a14:useLocalDpi xmlns:a14="http://schemas.microsoft.com/office/drawing/2010/main" val="0"/>
@@ -10961,7 +10986,7 @@
                   <pic:spPr>
                     <a:xfrm>
                       <a:off x="0" y="0"/>
-                      <a:ext cx="6333817" cy="3109077"/>
+                      <a:ext cx="6810375" cy="3343445"/>
                     </a:xfrm>
                     <a:prstGeom prst="rect">
                       <a:avLst/>
@@ -10970,9 +10995,60 @@
                 </pic:pic>
               </a:graphicData>
             </a:graphic>
-          </wp:inline>
+            <wp14:sizeRelH relativeFrom="margin">
+              <wp14:pctWidth>0</wp14:pctWidth>
+            </wp14:sizeRelH>
+            <wp14:sizeRelV relativeFrom="margin">
+              <wp14:pctHeight>0</wp14:pctHeight>
+            </wp14:sizeRelV>
+          </wp:anchor>
         </w:drawing>
       </w:r>
+      <w:r>
+        <w:t xml:space="preserve">o </w:t>
+      </w:r>
+      <w:r>
+        <w:rPr>
+          <w:b/>
+          <w:color w:val="3E762A" w:themeColor="accent1" w:themeShade="BF"/>
+        </w:rPr>
+        <w:t xml:space="preserve">Gestisci </w:t>
+      </w:r>
+      <w:r>
+        <w:rPr>
+          <w:b/>
+          <w:color w:val="3E762A" w:themeColor="accent1" w:themeShade="BF"/>
+        </w:rPr>
+        <w:t>S</w:t>
+      </w:r>
+      <w:r>
+        <w:rPr>
+          <w:b/>
+          <w:color w:val="3E762A" w:themeColor="accent1" w:themeShade="BF"/>
+        </w:rPr>
+        <w:t>tudente</w:t>
+      </w:r>
+      <w:r>
+        <w:t xml:space="preserve">: restituisce e/o imposta i dati di uno </w:t>
+      </w:r>
+      <w:r>
+        <w:t>S</w:t>
+      </w:r>
+      <w:r>
+        <w:t>tudente dal DB</w:t>
+      </w:r>
+      <w:r>
+        <w:t>;</w:t>
+      </w:r>
+    </w:p>
+    <w:p>
+      <w:pPr>
+        <w:pStyle w:val="Gpstesto"/>
+        <w:jc w:val="center"/>
+        <w:rPr>
+          <w:szCs w:val="24"/>
+        </w:rPr>
+      </w:pPr>
     </w:p>
     <w:p>
       <w:pPr>
@@ -10984,7 +11060,6 @@
         <w:ind w:left="426" w:hanging="426"/>
       </w:pPr>
       <w:r>
-        <w:lastRenderedPageBreak/>
         <w:t>Glossario</w:t>
       </w:r>
     </w:p>
@@ -11313,6 +11388,30 @@
       </w:r>
       <w:r>
         <w:t>na rete Internet.</w:t>
+      </w:r>
+    </w:p>
+    <w:p>
+      <w:pPr>
+        <w:pStyle w:val="Gpstesto"/>
+        <w:numPr>
+          <w:ilvl w:val="0"/>
+          <w:numId w:val="10"/>
+        </w:numPr>
+        <w:ind w:left="426"/>
+      </w:pPr>
+      <w:r>
+        <w:rPr>
+          <w:b/>
+          <w:bCs/>
+          <w:color w:val="3E762A" w:themeColor="accent1" w:themeShade="BF"/>
+        </w:rPr>
+        <w:t>Three Tier</w:t>
+      </w:r>
+      <w:r>
+        <w:t>:</w:t>
+      </w:r>
+      <w:r>
+        <w:t xml:space="preserve"> letteralmente “tre livelli”, è il nome proprio di un pattern utilizzato per la realizzazione dell’architettura software di un Sistema.</w:t>
       </w:r>
     </w:p>
     <w:sectPr>
@@ -12432,7 +12531,7 @@
   <w:abstractNum w:abstractNumId="3" w15:restartNumberingAfterBreak="0">
     <w:nsid w:val="16FF6B48"/>
     <w:multiLevelType w:val="multilevel"/>
-    <w:tmpl w:val="E7D6B6AE"/>
+    <w:tmpl w:val="DE7CCA32"/>
     <w:lvl w:ilvl="0">
       <w:start w:val="1"/>
       <w:numFmt w:val="decimal"/>
@@ -12442,7 +12541,7 @@
         <w:ind w:left="1080" w:hanging="360"/>
       </w:pPr>
       <w:rPr>
-        <w:rFonts w:hint="default"/>
+        <w:rFonts w:ascii="Garamond" w:eastAsiaTheme="minorHAnsi" w:hAnsi="Garamond" w:cstheme="minorBidi"/>
       </w:rPr>
     </w:lvl>
     <w:lvl w:ilvl="1">

</xml_diff>